<commit_message>
Added the command for Syncing the Repo
</commit_message>
<xml_diff>
--- a/FirstDocOnGit.docx
+++ b/FirstDocOnGit.docx
@@ -11,10 +11,62 @@
       <w:r>
         <w:t xml:space="preserve"> Buddy! </w:t>
       </w:r>
-      <w:r>
-        <w:t>https://github.com/ashu003/test-repo.git</w:t>
-      </w:r>
+      <w:hyperlink r:id="rId4" w:history="1">
+        <w:r>
+          <w:rPr>
+            <w:rStyle w:val="Hyperlink"/>
+          </w:rPr>
+          <w:t>https://github.com/ashu003/test-repo.git</w:t>
+        </w:r>
+      </w:hyperlink>
     </w:p>
+    <w:p/>
+    <w:p>
+      <w:pPr>
+        <w:jc w:val="both"/>
+      </w:pPr>
+      <w:r>
+        <w:t xml:space="preserve">Imp Note –     </w:t>
+      </w:r>
+      <w:r>
+        <w:rPr>
+          <w:rFonts w:ascii="Arial" w:hAnsi="Arial" w:cs="Arial"/>
+          <w:color w:val="000000"/>
+          <w:sz w:val="19"/>
+          <w:szCs w:val="19"/>
+          <w:shd w:val="clear" w:color="auto" w:fill="FFFFFF"/>
+        </w:rPr>
+        <w:t>I created a github repository after creating my local git repository so I needed to accept the changes into local before pushing to github. In this case the only change was the readme file created as optional step when creating github repository</w:t>
+      </w:r>
+    </w:p>
+    <w:p>
+      <w:pPr>
+        <w:rPr>
+          <w:b/>
+        </w:rPr>
+      </w:pPr>
+      <w:r>
+        <w:rPr>
+          <w:b/>
+        </w:rPr>
+        <w:t xml:space="preserve">$ </w:t>
+      </w:r>
+      <w:proofErr w:type="gramStart"/>
+      <w:r>
+        <w:rPr>
+          <w:b/>
+        </w:rPr>
+        <w:t>git</w:t>
+      </w:r>
+      <w:proofErr w:type="gramEnd"/>
+      <w:r>
+        <w:rPr>
+          <w:b/>
+        </w:rPr>
+        <w:t xml:space="preserve"> pull https://github.com/ashu003/test-repo.git master</w:t>
+      </w:r>
+    </w:p>
+    <w:p/>
     <w:sectPr>
       <w:pgSz w:w="12240" w:h="15840"/>
       <w:pgMar w:top="1440" w:right="1440" w:bottom="1440" w:left="1440" w:header="720" w:footer="720" w:gutter="0"/>
@@ -214,6 +266,17 @@
     <w:semiHidden/>
     <w:unhideWhenUsed/>
   </w:style>
+  <w:style w:type="character" w:styleId="Hyperlink">
+    <w:name w:val="Hyperlink"/>
+    <w:basedOn w:val="DefaultParagraphFont"/>
+    <w:uiPriority w:val="99"/>
+    <w:unhideWhenUsed/>
+    <w:rsid w:val="00FF0849"/>
+    <w:rPr>
+      <w:color w:val="0000FF" w:themeColor="hyperlink"/>
+      <w:u w:val="single"/>
+    </w:rPr>
+  </w:style>
 </w:styles>
 </file>
 

</xml_diff>